<commit_message>
demo results first part
</commit_message>
<xml_diff>
--- a/Reports/FinalReport.docx
+++ b/Reports/FinalReport.docx
@@ -2431,7 +2431,7 @@
           </mc:Choice>
           <mc:Fallback>
             <w:pict>
-              <v:rect w14:anchorId="713AEBA4" id="Dikdörtgen 61" o:spid="_x0000_s1026" style="position:absolute;margin-left:299.5pt;margin-top:99.65pt;width:47.25pt;height:79.5pt;z-index:251659264;visibility:visible;mso-wrap-style:square;mso-wrap-distance-left:9pt;mso-wrap-distance-top:0;mso-wrap-distance-right:9pt;mso-wrap-distance-bottom:0;mso-position-horizontal:absolute;mso-position-horizontal-relative:text;mso-position-vertical:absolute;mso-position-vertical-relative:text;v-text-anchor:middle" o:gfxdata="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" fillcolor="white [3212]" strokecolor="white [3212]" strokeweight="1pt"/>
+              <v:rect w14:anchorId="7D0B2DEB" id="Dikdörtgen 61" o:spid="_x0000_s1026" style="position:absolute;margin-left:299.5pt;margin-top:99.65pt;width:47.25pt;height:79.5pt;z-index:251659264;visibility:visible;mso-wrap-style:square;mso-wrap-distance-left:9pt;mso-wrap-distance-top:0;mso-wrap-distance-right:9pt;mso-wrap-distance-bottom:0;mso-position-horizontal:absolute;mso-position-horizontal-relative:text;mso-position-vertical:absolute;mso-position-vertical-relative:text;v-text-anchor:middle" o:gfxdata="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" fillcolor="white [3212]" strokecolor="white [3212]" strokeweight="1pt"/>
             </w:pict>
           </mc:Fallback>
         </mc:AlternateContent>
@@ -2486,7 +2486,7 @@
           </mc:Choice>
           <mc:Fallback>
             <w:pict>
-              <v:shapetype w14:anchorId="66EE4446" id="_x0000_t75" coordsize="21600,21600" o:spt="75" o:preferrelative="t" path="m@4@5l@4@11@9@11@9@5xe" filled="f" stroked="f">
+              <v:shapetype w14:anchorId="46252CAD" id="_x0000_t75" coordsize="21600,21600" o:spt="75" o:preferrelative="t" path="m@4@5l@4@11@9@11@9@5xe" filled="f" stroked="f">
                 <v:stroke joinstyle="miter"/>
                 <v:formulas>
                   <v:f eqn="if lineDrawn pixelLineWidth 0"/>
@@ -2563,7 +2563,7 @@
           </mc:Choice>
           <mc:Fallback>
             <w:pict>
-              <v:shape w14:anchorId="232CED1E" id="Mürekkep 37" o:spid="_x0000_s1026" type="#_x0000_t75" style="position:absolute;margin-left:-1426.3pt;margin-top:-1598.85pt;width:3482.5pt;height:3482.5pt;z-index:251658240;visibility:visible;mso-wrap-style:square;mso-width-percent:0;mso-height-percent:0;mso-wrap-distance-left:9pt;mso-wrap-distance-top:0;mso-wrap-distance-right:9pt;mso-wrap-distance-bottom:0;mso-position-horizontal:absolute;mso-position-horizontal-relative:text;mso-position-vertical:absolute;mso-position-vertical-relative:text;mso-width-percent:0;mso-height-percent:0;mso-width-relative:page;mso-height-relative:page" o:gfxdata="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">
+              <v:shape w14:anchorId="1D78F5A6" id="Mürekkep 37" o:spid="_x0000_s1026" type="#_x0000_t75" style="position:absolute;margin-left:-1426.3pt;margin-top:-1598.85pt;width:3482.5pt;height:3482.5pt;z-index:251658240;visibility:visible;mso-wrap-style:square;mso-width-percent:0;mso-height-percent:0;mso-wrap-distance-left:9pt;mso-wrap-distance-top:0;mso-wrap-distance-right:9pt;mso-wrap-distance-bottom:0;mso-position-horizontal:absolute;mso-position-horizontal-relative:text;mso-position-vertical:absolute;mso-position-vertical-relative:text;mso-width-percent:0;mso-height-percent:0;mso-width-relative:page;mso-height-relative:page" o:gfxdata="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">
                 <v:imagedata r:id="rId16" o:title=""/>
                 <o:lock v:ext="edit" rotation="t" verticies="t" shapetype="t"/>
               </v:shape>
@@ -3278,7 +3278,7 @@
           </mc:Choice>
           <mc:Fallback>
             <w:pict>
-              <v:rect w14:anchorId="02A88A13" id="Dikdörtgen 36" o:spid="_x0000_s1026" style="position:absolute;margin-left:275.5pt;margin-top:-3.15pt;width:48.75pt;height:20.95pt;z-index:251658240;visibility:visible;mso-wrap-style:square;mso-width-percent:0;mso-height-percent:0;mso-wrap-distance-left:9pt;mso-wrap-distance-top:0;mso-wrap-distance-right:9pt;mso-wrap-distance-bottom:0;mso-position-horizontal:absolute;mso-position-horizontal-relative:text;mso-position-vertical:absolute;mso-position-vertical-relative:text;mso-width-percent:0;mso-height-percent:0;mso-width-relative:page;mso-height-relative:margin;v-text-anchor:top" o:gfxdata="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" filled="f" strokecolor="white" strokeweight="3.5mm">
+              <v:rect w14:anchorId="3462699E" id="Dikdörtgen 36" o:spid="_x0000_s1026" style="position:absolute;margin-left:275.5pt;margin-top:-3.15pt;width:48.75pt;height:20.95pt;z-index:251658240;visibility:visible;mso-wrap-style:square;mso-width-percent:0;mso-height-percent:0;mso-wrap-distance-left:9pt;mso-wrap-distance-top:0;mso-wrap-distance-right:9pt;mso-wrap-distance-bottom:0;mso-position-horizontal:absolute;mso-position-horizontal-relative:text;mso-position-vertical:absolute;mso-position-vertical-relative:text;mso-width-percent:0;mso-height-percent:0;mso-width-relative:page;mso-height-relative:margin;v-text-anchor:top" o:gfxdata="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" filled="f" strokecolor="white" strokeweight="3.5mm">
                 <v:stroke endcap="round"/>
                 <o:lock v:ext="edit" rotation="t" aspectratio="t" verticies="t" shapetype="t"/>
               </v:rect>
@@ -3336,7 +3336,7 @@
           </mc:Choice>
           <mc:Fallback>
             <w:pict>
-              <v:shape w14:anchorId="0EF14649" id="Mürekkep 35" o:spid="_x0000_s1026" type="#_x0000_t75" style="position:absolute;margin-left:118pt;margin-top:-1738.6pt;width:37.85pt;height:3482.5pt;z-index:251658240;visibility:visible;mso-wrap-style:square;mso-width-percent:0;mso-height-percent:0;mso-wrap-distance-left:9pt;mso-wrap-distance-top:0;mso-wrap-distance-right:9pt;mso-wrap-distance-bottom:0;mso-position-horizontal:absolute;mso-position-horizontal-relative:text;mso-position-vertical:absolute;mso-position-vertical-relative:text;mso-width-percent:0;mso-height-percent:0;mso-width-relative:page;mso-height-relative:page" o:gfxdata="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">
+              <v:shape w14:anchorId="44DB3B31" id="Mürekkep 35" o:spid="_x0000_s1026" type="#_x0000_t75" style="position:absolute;margin-left:118pt;margin-top:-1738.6pt;width:37.85pt;height:3482.5pt;z-index:251658240;visibility:visible;mso-wrap-style:square;mso-width-percent:0;mso-height-percent:0;mso-wrap-distance-left:9pt;mso-wrap-distance-top:0;mso-wrap-distance-right:9pt;mso-wrap-distance-bottom:0;mso-position-horizontal:absolute;mso-position-horizontal-relative:text;mso-position-vertical:absolute;mso-position-vertical-relative:text;mso-width-percent:0;mso-height-percent:0;mso-width-relative:page;mso-height-relative:page" o:gfxdata="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">
                 <v:imagedata r:id="rId24" o:title=""/>
                 <o:lock v:ext="edit" rotation="t" verticies="t" shapetype="t"/>
               </v:shape>
@@ -3394,7 +3394,7 @@
           </mc:Choice>
           <mc:Fallback>
             <w:pict>
-              <v:shape w14:anchorId="68AB4B10" id="Mürekkep 34" o:spid="_x0000_s1026" type="#_x0000_t75" style="position:absolute;margin-left:162.6pt;margin-top:103.35pt;width:39pt;height:20.95pt;z-index:251658240;visibility:visible;mso-wrap-style:square;mso-width-percent:0;mso-height-percent:0;mso-wrap-distance-left:9pt;mso-wrap-distance-top:0;mso-wrap-distance-right:9pt;mso-wrap-distance-bottom:0;mso-position-horizontal:absolute;mso-position-horizontal-relative:text;mso-position-vertical:absolute;mso-position-vertical-relative:text;mso-width-percent:0;mso-height-percent:0;mso-width-relative:page;mso-height-relative:page" o:gfxdata="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">
+              <v:shape w14:anchorId="1AE358EA" id="Mürekkep 34" o:spid="_x0000_s1026" type="#_x0000_t75" style="position:absolute;margin-left:162.6pt;margin-top:103.35pt;width:39pt;height:20.95pt;z-index:251658240;visibility:visible;mso-wrap-style:square;mso-width-percent:0;mso-height-percent:0;mso-wrap-distance-left:9pt;mso-wrap-distance-top:0;mso-wrap-distance-right:9pt;mso-wrap-distance-bottom:0;mso-position-horizontal:absolute;mso-position-horizontal-relative:text;mso-position-vertical:absolute;mso-position-vertical-relative:text;mso-width-percent:0;mso-height-percent:0;mso-width-relative:page;mso-height-relative:page" o:gfxdata="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">
                 <v:imagedata r:id="rId26" o:title=""/>
                 <o:lock v:ext="edit" rotation="t" verticies="t" shapetype="t"/>
               </v:shape>
@@ -9652,7 +9652,10 @@
         <w:spacing w:line="259" w:lineRule="auto"/>
       </w:pPr>
       <w:r>
-        <w:t>Manipulate the POTs to change the speed of the motor.</w:t>
+        <w:t>Manipulate the POTs to change the speed of the motor</w:t>
+      </w:r>
+      <w:r>
+        <w:t xml:space="preserve"> to 1300 rpm rated.</w:t>
       </w:r>
     </w:p>
     <w:p>
@@ -9663,7 +9666,10 @@
         <w:t>Initially, these procedures were done, and the results are noted</w:t>
       </w:r>
       <w:r>
-        <w:t>, given in Figures 23-30</w:t>
+        <w:t>, given in Figures 23-</w:t>
+      </w:r>
+      <w:r>
+        <w:t>28</w:t>
       </w:r>
       <w:r>
         <w:t>.</w:t>
@@ -10194,6 +10200,9 @@
     <w:p>
       <w:pPr>
         <w:jc w:val="both"/>
+        <w:rPr>
+          <w:rFonts w:eastAsiaTheme="minorEastAsia"/>
+        </w:rPr>
       </w:pPr>
       <w:r>
         <w:tab/>
@@ -10280,6 +10289,196 @@
     </w:p>
     <w:p>
       <w:pPr>
+        <w:jc w:val="both"/>
+        <w:rPr>
+          <w:rFonts w:eastAsiaTheme="minorEastAsia"/>
+        </w:rPr>
+      </w:pPr>
+      <w:r>
+        <w:rPr>
+          <w:rFonts w:eastAsiaTheme="minorEastAsia"/>
+        </w:rPr>
+        <w:tab/>
+        <w:t xml:space="preserve">DCM </w:t>
+      </w:r>
+      <w:proofErr w:type="spellStart"/>
+      <w:r>
+        <w:rPr>
+          <w:rFonts w:eastAsiaTheme="minorEastAsia"/>
+        </w:rPr>
+        <w:t>behaviour</w:t>
+      </w:r>
+      <w:proofErr w:type="spellEnd"/>
+      <w:r>
+        <w:rPr>
+          <w:rFonts w:eastAsiaTheme="minorEastAsia"/>
+        </w:rPr>
+        <w:t xml:space="preserve"> can be verified in Figure 26 as well, where a mid-step in the voltage waveform is seen. A duty cycle of </w:t>
+      </w:r>
+      <w:r>
+        <w:rPr>
+          <w:rFonts w:eastAsiaTheme="minorEastAsia"/>
+        </w:rPr>
+        <w:t xml:space="preserve">around </w:t>
+      </w:r>
+      <w:r>
+        <w:rPr>
+          <w:rFonts w:eastAsiaTheme="minorEastAsia"/>
+        </w:rPr>
+        <w:t>66% can be seen</w:t>
+      </w:r>
+      <w:r>
+        <w:rPr>
+          <w:rFonts w:eastAsiaTheme="minorEastAsia"/>
+        </w:rPr>
+        <w:t xml:space="preserve"> with a dc output voltage of </w:t>
+      </w:r>
+      <w:r>
+        <w:rPr>
+          <w:rFonts w:eastAsiaTheme="minorEastAsia"/>
+        </w:rPr>
+        <w:br/>
+        <w:t xml:space="preserve">300*66% ~= 100 V. </w:t>
+      </w:r>
+    </w:p>
+    <w:p>
+      <w:pPr>
+        <w:jc w:val="both"/>
+        <w:rPr>
+          <w:rFonts w:eastAsiaTheme="minorEastAsia"/>
+        </w:rPr>
+      </w:pPr>
+      <w:r>
+        <w:rPr>
+          <w:rFonts w:eastAsiaTheme="minorEastAsia"/>
+        </w:rPr>
+        <w:tab/>
+        <w:t xml:space="preserve">In Figure 24, </w:t>
+      </w:r>
+      <w:r>
+        <w:rPr>
+          <w:rFonts w:eastAsiaTheme="minorEastAsia"/>
+        </w:rPr>
+        <w:t>a</w:t>
+      </w:r>
+      <w:r>
+        <w:rPr>
+          <w:rFonts w:eastAsiaTheme="minorEastAsia"/>
+        </w:rPr>
+        <w:t xml:space="preserve"> spike in the output </w:t>
+      </w:r>
+      <w:r>
+        <w:rPr>
+          <w:rFonts w:eastAsiaTheme="minorEastAsia"/>
+        </w:rPr>
+        <w:t xml:space="preserve">current </w:t>
+      </w:r>
+      <w:r>
+        <w:rPr>
+          <w:rFonts w:eastAsiaTheme="minorEastAsia"/>
+        </w:rPr>
+        <w:t xml:space="preserve">waveform </w:t>
+      </w:r>
+      <w:r>
+        <w:rPr>
+          <w:rFonts w:eastAsiaTheme="minorEastAsia"/>
+        </w:rPr>
+        <w:t xml:space="preserve">can be seen. It </w:t>
+      </w:r>
+      <w:r>
+        <w:rPr>
+          <w:rFonts w:eastAsiaTheme="minorEastAsia"/>
+        </w:rPr>
+        <w:t>corresponds to the duration where the input voltage is clipped.</w:t>
+      </w:r>
+      <w:r>
+        <w:rPr>
+          <w:rFonts w:eastAsiaTheme="minorEastAsia"/>
+        </w:rPr>
+        <w:t xml:space="preserve"> </w:t>
+      </w:r>
+      <w:r>
+        <w:rPr>
+          <w:rFonts w:eastAsiaTheme="minorEastAsia"/>
+        </w:rPr>
+        <w:t xml:space="preserve">Input voltage is taken as </w:t>
+      </w:r>
+      <w:r>
+        <w:rPr>
+          <w:rFonts w:eastAsiaTheme="minorEastAsia"/>
+        </w:rPr>
+        <w:t xml:space="preserve">single </w:t>
+      </w:r>
+      <w:proofErr w:type="gramStart"/>
+      <w:r>
+        <w:rPr>
+          <w:rFonts w:eastAsiaTheme="minorEastAsia"/>
+        </w:rPr>
+        <w:t>phase,</w:t>
+      </w:r>
+      <w:proofErr w:type="gramEnd"/>
+      <w:r>
+        <w:rPr>
+          <w:rFonts w:eastAsiaTheme="minorEastAsia"/>
+        </w:rPr>
+        <w:t xml:space="preserve"> however the rectifier is three phase. </w:t>
+      </w:r>
+      <w:proofErr w:type="gramStart"/>
+      <w:r>
+        <w:rPr>
+          <w:rFonts w:eastAsiaTheme="minorEastAsia"/>
+        </w:rPr>
+        <w:t>Therefore</w:t>
+      </w:r>
+      <w:proofErr w:type="gramEnd"/>
+      <w:r>
+        <w:rPr>
+          <w:rFonts w:eastAsiaTheme="minorEastAsia"/>
+        </w:rPr>
+        <w:t xml:space="preserve"> during that range line-to-line voltage is also deviating from sinusoidal, leading to these spikes in the output current.</w:t>
+      </w:r>
+    </w:p>
+    <w:p>
+      <w:pPr>
+        <w:jc w:val="both"/>
+        <w:rPr>
+          <w:rFonts w:eastAsiaTheme="minorEastAsia"/>
+        </w:rPr>
+      </w:pPr>
+      <w:r>
+        <w:rPr>
+          <w:rFonts w:eastAsiaTheme="minorEastAsia"/>
+        </w:rPr>
+        <w:tab/>
+        <w:t>In Figure 27, power meter results can be seen. From top to down, input voltage rms, input power in kW, output power in kW and input current rms is given. Approximately, 60 W is lost on the driver, which is in agreement with our thermal calculations.</w:t>
+      </w:r>
+    </w:p>
+    <w:p>
+      <w:pPr>
+        <w:jc w:val="both"/>
+      </w:pPr>
+      <w:r>
+        <w:rPr>
+          <w:rFonts w:eastAsiaTheme="minorEastAsia"/>
+        </w:rPr>
+        <w:tab/>
+        <w:t xml:space="preserve">In Figure 28, thermal camera image of our driver is given. As can be seen, the fan and heatsink solutions proved themselves and max temperature is max. 33.1 </w:t>
+      </w:r>
+      <w:r>
+        <w:rPr>
+          <w:rFonts w:eastAsiaTheme="minorEastAsia" w:cs="Times New Roman"/>
+        </w:rPr>
+        <w:t>°</w:t>
+      </w:r>
+      <w:r>
+        <w:rPr>
+          <w:rFonts w:eastAsiaTheme="minorEastAsia"/>
+        </w:rPr>
+        <w:t xml:space="preserve">C. </w:t>
+      </w:r>
+    </w:p>
+    <w:p>
+      <w:pPr>
         <w:keepNext/>
         <w:jc w:val="center"/>
         <w:rPr>
@@ -10417,6 +10616,7 @@
         <w:rPr>
           <w:noProof/>
         </w:rPr>
+        <w:lastRenderedPageBreak/>
         <w:drawing>
           <wp:inline distT="0" distB="0" distL="0" distR="0" wp14:anchorId="4C735E29" wp14:editId="3D156FE6">
             <wp:extent cx="2528799" cy="2380891"/>
@@ -10519,8 +10719,6 @@
       </w:r>
     </w:p>
     <w:p/>
-    <w:p/>
-    <w:p/>
     <w:p>
       <w:r>
         <w:t>Since we planned to get the tea bonus, a test with the kettle had to be done too. Kettle test was done with the following procedure:</w:t>
@@ -10536,7 +10734,6 @@
         <w:spacing w:line="259" w:lineRule="auto"/>
       </w:pPr>
       <w:r>
-        <w:lastRenderedPageBreak/>
         <w:t>Motor is stopped by arranging the duty cycle to 0%</w:t>
       </w:r>
     </w:p>
@@ -10607,9 +10804,9 @@
           <w:noProof/>
         </w:rPr>
         <w:drawing>
-          <wp:inline distT="0" distB="0" distL="0" distR="0" wp14:anchorId="19170274" wp14:editId="22C5D35E">
-            <wp:extent cx="5934075" cy="4448175"/>
-            <wp:effectExtent l="0" t="0" r="9525" b="9525"/>
+          <wp:inline distT="0" distB="0" distL="0" distR="0" wp14:anchorId="19170274" wp14:editId="7B33934E">
+            <wp:extent cx="2113436" cy="1647645"/>
+            <wp:effectExtent l="0" t="0" r="1270" b="0"/>
             <wp:docPr id="51" name="Picture 22"/>
             <wp:cNvGraphicFramePr>
               <a:graphicFrameLocks xmlns:a="http://schemas.openxmlformats.org/drawingml/2006/main" noChangeAspect="1"/>
@@ -10623,7 +10820,7 @@
                       <a:picLocks noChangeAspect="1" noChangeArrowheads="1"/>
                     </pic:cNvPicPr>
                   </pic:nvPicPr>
-                  <pic:blipFill>
+                  <pic:blipFill rotWithShape="1">
                     <a:blip r:embed="rId57">
                       <a:extLst>
                         <a:ext uri="{28A0092B-C50C-407E-A947-70E740481C1C}">
@@ -10631,15 +10828,13 @@
                         </a:ext>
                       </a:extLst>
                     </a:blip>
-                    <a:srcRect/>
-                    <a:stretch>
-                      <a:fillRect/>
-                    </a:stretch>
+                    <a:srcRect l="38959" t="30835" r="25425" b="32124"/>
+                    <a:stretch/>
                   </pic:blipFill>
                   <pic:spPr bwMode="auto">
                     <a:xfrm>
                       <a:off x="0" y="0"/>
-                      <a:ext cx="5934075" cy="4448175"/>
+                      <a:ext cx="2113453" cy="1647658"/>
                     </a:xfrm>
                     <a:prstGeom prst="rect">
                       <a:avLst/>
@@ -10648,6 +10843,11 @@
                     <a:ln>
                       <a:noFill/>
                     </a:ln>
+                    <a:extLst>
+                      <a:ext uri="{53640926-AAD7-44D8-BBD7-CCE9431645EC}">
+                        <a14:shadowObscured xmlns:a14="http://schemas.microsoft.com/office/drawing/2010/main"/>
+                      </a:ext>
+                    </a:extLst>
                   </pic:spPr>
                 </pic:pic>
               </a:graphicData>
@@ -10660,38 +10860,45 @@
       <w:pPr>
         <w:pStyle w:val="ResimYazs"/>
         <w:jc w:val="center"/>
-      </w:pPr>
-      <w:r>
-        <w:t xml:space="preserve">Figure </w:t>
-      </w:r>
-      <w:r>
-        <w:fldChar w:fldCharType="begin"/>
-      </w:r>
-      <w:r>
-        <w:instrText xml:space="preserve"> SEQ Figure \* ARABIC </w:instrText>
-      </w:r>
-      <w:r>
-        <w:fldChar w:fldCharType="separate"/>
-      </w:r>
-      <w:r>
-        <w:rPr>
-          <w:noProof/>
-        </w:rPr>
-        <w:t>18</w:t>
-      </w:r>
-      <w:r>
-        <w:rPr>
-          <w:noProof/>
-        </w:rPr>
-        <w:fldChar w:fldCharType="end"/>
-      </w:r>
-      <w:r>
-        <w:t>:Input current of the kettle test</w:t>
+        <w:rPr>
+          <w:rFonts w:asciiTheme="majorBidi" w:hAnsiTheme="majorBidi" w:cstheme="majorBidi"/>
+          <w:i w:val="0"/>
+          <w:iCs w:val="0"/>
+          <w:color w:val="auto"/>
+        </w:rPr>
+      </w:pPr>
+      <w:r>
+        <w:rPr>
+          <w:rFonts w:asciiTheme="majorBidi" w:hAnsiTheme="majorBidi" w:cstheme="majorBidi"/>
+          <w:i w:val="0"/>
+          <w:iCs w:val="0"/>
+          <w:color w:val="auto"/>
+        </w:rPr>
+        <w:t>Figure</w:t>
+      </w:r>
+      <w:r>
+        <w:rPr>
+          <w:rFonts w:asciiTheme="majorBidi" w:hAnsiTheme="majorBidi" w:cstheme="majorBidi"/>
+          <w:i w:val="0"/>
+          <w:iCs w:val="0"/>
+          <w:color w:val="auto"/>
+        </w:rPr>
+        <w:t xml:space="preserve"> 29. </w:t>
+      </w:r>
+      <w:r>
+        <w:rPr>
+          <w:rFonts w:asciiTheme="majorBidi" w:hAnsiTheme="majorBidi" w:cstheme="majorBidi"/>
+          <w:i w:val="0"/>
+          <w:iCs w:val="0"/>
+          <w:color w:val="auto"/>
+        </w:rPr>
+        <w:t>Input current of the kettle test</w:t>
       </w:r>
     </w:p>
     <w:p>
       <w:pPr>
         <w:keepNext/>
+        <w:jc w:val="center"/>
       </w:pPr>
       <w:r>
         <w:rPr>
@@ -10699,9 +10906,9 @@
         </w:rPr>
         <w:lastRenderedPageBreak/>
         <w:drawing>
-          <wp:inline distT="0" distB="0" distL="0" distR="0" wp14:anchorId="1A4A771C" wp14:editId="35C8209C">
-            <wp:extent cx="5934075" cy="4448175"/>
-            <wp:effectExtent l="0" t="0" r="9525" b="9525"/>
+          <wp:inline distT="0" distB="0" distL="0" distR="0" wp14:anchorId="1A4A771C" wp14:editId="08B94738">
+            <wp:extent cx="2535442" cy="1984075"/>
+            <wp:effectExtent l="0" t="0" r="0" b="0"/>
             <wp:docPr id="52" name="Picture 26"/>
             <wp:cNvGraphicFramePr>
               <a:graphicFrameLocks xmlns:a="http://schemas.openxmlformats.org/drawingml/2006/main" noChangeAspect="1"/>
@@ -10715,7 +10922,7 @@
                       <a:picLocks noChangeAspect="1" noChangeArrowheads="1"/>
                     </pic:cNvPicPr>
                   </pic:nvPicPr>
-                  <pic:blipFill>
+                  <pic:blipFill rotWithShape="1">
                     <a:blip r:embed="rId58">
                       <a:extLst>
                         <a:ext uri="{28A0092B-C50C-407E-A947-70E740481C1C}">
@@ -10723,15 +10930,13 @@
                         </a:ext>
                       </a:extLst>
                     </a:blip>
-                    <a:srcRect/>
-                    <a:stretch>
-                      <a:fillRect/>
-                    </a:stretch>
+                    <a:srcRect l="32859" t="14933" r="24407" b="40456"/>
+                    <a:stretch/>
                   </pic:blipFill>
                   <pic:spPr bwMode="auto">
                     <a:xfrm>
                       <a:off x="0" y="0"/>
-                      <a:ext cx="5934075" cy="4448175"/>
+                      <a:ext cx="2535851" cy="1984395"/>
                     </a:xfrm>
                     <a:prstGeom prst="rect">
                       <a:avLst/>
@@ -10740,6 +10945,11 @@
                     <a:ln>
                       <a:noFill/>
                     </a:ln>
+                    <a:extLst>
+                      <a:ext uri="{53640926-AAD7-44D8-BBD7-CCE9431645EC}">
+                        <a14:shadowObscured xmlns:a14="http://schemas.microsoft.com/office/drawing/2010/main"/>
+                      </a:ext>
+                    </a:extLst>
                   </pic:spPr>
                 </pic:pic>
               </a:graphicData>
@@ -10752,33 +10962,75 @@
       <w:pPr>
         <w:pStyle w:val="ResimYazs"/>
         <w:jc w:val="center"/>
-      </w:pPr>
-      <w:r>
+        <w:rPr>
+          <w:rFonts w:asciiTheme="majorBidi" w:hAnsiTheme="majorBidi" w:cstheme="majorBidi"/>
+          <w:i w:val="0"/>
+          <w:iCs w:val="0"/>
+          <w:color w:val="auto"/>
+        </w:rPr>
+      </w:pPr>
+      <w:r>
+        <w:rPr>
+          <w:rFonts w:asciiTheme="majorBidi" w:hAnsiTheme="majorBidi" w:cstheme="majorBidi"/>
+          <w:i w:val="0"/>
+          <w:iCs w:val="0"/>
+          <w:color w:val="auto"/>
+        </w:rPr>
         <w:t xml:space="preserve">Figure </w:t>
       </w:r>
       <w:r>
+        <w:rPr>
+          <w:rFonts w:asciiTheme="majorBidi" w:hAnsiTheme="majorBidi" w:cstheme="majorBidi"/>
+          <w:i w:val="0"/>
+          <w:iCs w:val="0"/>
+          <w:color w:val="auto"/>
+        </w:rPr>
         <w:fldChar w:fldCharType="begin"/>
       </w:r>
       <w:r>
+        <w:rPr>
+          <w:rFonts w:asciiTheme="majorBidi" w:hAnsiTheme="majorBidi" w:cstheme="majorBidi"/>
+          <w:i w:val="0"/>
+          <w:iCs w:val="0"/>
+          <w:color w:val="auto"/>
+        </w:rPr>
         <w:instrText xml:space="preserve"> SEQ Figure \* ARABIC </w:instrText>
       </w:r>
       <w:r>
+        <w:rPr>
+          <w:rFonts w:asciiTheme="majorBidi" w:hAnsiTheme="majorBidi" w:cstheme="majorBidi"/>
+          <w:i w:val="0"/>
+          <w:iCs w:val="0"/>
+          <w:color w:val="auto"/>
+        </w:rPr>
         <w:fldChar w:fldCharType="separate"/>
       </w:r>
       <w:r>
         <w:rPr>
-          <w:noProof/>
-        </w:rPr>
-        <w:t>19</w:t>
-      </w:r>
-      <w:r>
-        <w:rPr>
-          <w:noProof/>
+          <w:rFonts w:asciiTheme="majorBidi" w:hAnsiTheme="majorBidi" w:cstheme="majorBidi"/>
+          <w:i w:val="0"/>
+          <w:iCs w:val="0"/>
+          <w:color w:val="auto"/>
         </w:rPr>
         <w:fldChar w:fldCharType="end"/>
       </w:r>
       <w:r>
-        <w:t>:Output current THD of the kettle test</w:t>
+        <w:rPr>
+          <w:rFonts w:asciiTheme="majorBidi" w:hAnsiTheme="majorBidi" w:cstheme="majorBidi"/>
+          <w:i w:val="0"/>
+          <w:iCs w:val="0"/>
+          <w:color w:val="auto"/>
+        </w:rPr>
+        <w:t xml:space="preserve">30. </w:t>
+      </w:r>
+      <w:r>
+        <w:rPr>
+          <w:rFonts w:asciiTheme="majorBidi" w:hAnsiTheme="majorBidi" w:cstheme="majorBidi"/>
+          <w:i w:val="0"/>
+          <w:iCs w:val="0"/>
+          <w:color w:val="auto"/>
+        </w:rPr>
+        <w:t>Output current THD of the kettle test</w:t>
       </w:r>
     </w:p>
     <w:p>
@@ -10790,11 +11042,10 @@
         <w:rPr>
           <w:noProof/>
         </w:rPr>
-        <w:lastRenderedPageBreak/>
         <w:drawing>
-          <wp:inline distT="0" distB="0" distL="0" distR="0" wp14:anchorId="5997E20A" wp14:editId="32C7883A">
-            <wp:extent cx="5934075" cy="4448175"/>
-            <wp:effectExtent l="0" t="0" r="9525" b="9525"/>
+          <wp:inline distT="0" distB="0" distL="0" distR="0" wp14:anchorId="5997E20A" wp14:editId="0CB59B8C">
+            <wp:extent cx="2095211" cy="1638563"/>
+            <wp:effectExtent l="0" t="0" r="635" b="0"/>
             <wp:docPr id="53" name="Picture 23"/>
             <wp:cNvGraphicFramePr>
               <a:graphicFrameLocks xmlns:a="http://schemas.openxmlformats.org/drawingml/2006/main" noChangeAspect="1"/>
@@ -10808,7 +11059,7 @@
                       <a:picLocks noChangeAspect="1" noChangeArrowheads="1"/>
                     </pic:cNvPicPr>
                   </pic:nvPicPr>
-                  <pic:blipFill>
+                  <pic:blipFill rotWithShape="1">
                     <a:blip r:embed="rId59">
                       <a:extLst>
                         <a:ext uri="{28A0092B-C50C-407E-A947-70E740481C1C}">
@@ -10816,15 +11067,13 @@
                         </a:ext>
                       </a:extLst>
                     </a:blip>
-                    <a:srcRect/>
-                    <a:stretch>
-                      <a:fillRect/>
-                    </a:stretch>
+                    <a:srcRect l="35329" t="36847" r="29350" b="26302"/>
+                    <a:stretch/>
                   </pic:blipFill>
                   <pic:spPr bwMode="auto">
                     <a:xfrm>
                       <a:off x="0" y="0"/>
-                      <a:ext cx="5934075" cy="4448175"/>
+                      <a:ext cx="2096005" cy="1639184"/>
                     </a:xfrm>
                     <a:prstGeom prst="rect">
                       <a:avLst/>
@@ -10833,6 +11082,11 @@
                     <a:ln>
                       <a:noFill/>
                     </a:ln>
+                    <a:extLst>
+                      <a:ext uri="{53640926-AAD7-44D8-BBD7-CCE9431645EC}">
+                        <a14:shadowObscured xmlns:a14="http://schemas.microsoft.com/office/drawing/2010/main"/>
+                      </a:ext>
+                    </a:extLst>
                   </pic:spPr>
                 </pic:pic>
               </a:graphicData>
@@ -10845,36 +11099,39 @@
       <w:pPr>
         <w:pStyle w:val="ResimYazs"/>
         <w:jc w:val="center"/>
-      </w:pPr>
-      <w:r>
+        <w:rPr>
+          <w:rFonts w:asciiTheme="majorBidi" w:hAnsiTheme="majorBidi" w:cstheme="majorBidi"/>
+          <w:i w:val="0"/>
+          <w:iCs w:val="0"/>
+          <w:color w:val="auto"/>
+        </w:rPr>
+      </w:pPr>
+      <w:r>
+        <w:rPr>
+          <w:rFonts w:asciiTheme="majorBidi" w:hAnsiTheme="majorBidi" w:cstheme="majorBidi"/>
+          <w:i w:val="0"/>
+          <w:iCs w:val="0"/>
+          <w:color w:val="auto"/>
+        </w:rPr>
         <w:t xml:space="preserve">Figure </w:t>
       </w:r>
       <w:r>
-        <w:fldChar w:fldCharType="begin"/>
-      </w:r>
-      <w:r>
-        <w:instrText xml:space="preserve"> SEQ Figure \* ARABIC </w:instrText>
-      </w:r>
-      <w:r>
-        <w:fldChar w:fldCharType="separate"/>
-      </w:r>
-      <w:r>
-        <w:rPr>
-          <w:noProof/>
-        </w:rPr>
-        <w:t>20</w:t>
-      </w:r>
-      <w:r>
-        <w:rPr>
-          <w:noProof/>
-        </w:rPr>
-        <w:fldChar w:fldCharType="end"/>
-      </w:r>
-      <w:r>
-        <w:t>:Output</w:t>
-      </w:r>
-      <w:r>
-        <w:t xml:space="preserve"> current of the kettle test</w:t>
+        <w:rPr>
+          <w:rFonts w:asciiTheme="majorBidi" w:hAnsiTheme="majorBidi" w:cstheme="majorBidi"/>
+          <w:i w:val="0"/>
+          <w:iCs w:val="0"/>
+          <w:color w:val="auto"/>
+        </w:rPr>
+        <w:t xml:space="preserve">31. </w:t>
+      </w:r>
+      <w:r>
+        <w:rPr>
+          <w:rFonts w:asciiTheme="majorBidi" w:hAnsiTheme="majorBidi" w:cstheme="majorBidi"/>
+          <w:i w:val="0"/>
+          <w:iCs w:val="0"/>
+          <w:color w:val="auto"/>
+        </w:rPr>
+        <w:t>Output current of the kettle test</w:t>
       </w:r>
     </w:p>
     <w:p>
@@ -10886,11 +11143,10 @@
         <w:rPr>
           <w:noProof/>
         </w:rPr>
-        <w:lastRenderedPageBreak/>
         <w:drawing>
-          <wp:inline distT="0" distB="0" distL="0" distR="0" wp14:anchorId="2BC1F6CF" wp14:editId="4B261F97">
-            <wp:extent cx="5934075" cy="4448175"/>
-            <wp:effectExtent l="0" t="0" r="9525" b="9525"/>
+          <wp:inline distT="0" distB="0" distL="0" distR="0" wp14:anchorId="2BC1F6CF" wp14:editId="24C00FB3">
+            <wp:extent cx="2026872" cy="1604513"/>
+            <wp:effectExtent l="0" t="0" r="0" b="0"/>
             <wp:docPr id="54" name="Picture 24"/>
             <wp:cNvGraphicFramePr>
               <a:graphicFrameLocks xmlns:a="http://schemas.openxmlformats.org/drawingml/2006/main" noChangeAspect="1"/>
@@ -10904,7 +11160,7 @@
                       <a:picLocks noChangeAspect="1" noChangeArrowheads="1"/>
                     </pic:cNvPicPr>
                   </pic:nvPicPr>
-                  <pic:blipFill>
+                  <pic:blipFill rotWithShape="1">
                     <a:blip r:embed="rId60">
                       <a:extLst>
                         <a:ext uri="{28A0092B-C50C-407E-A947-70E740481C1C}">
@@ -10912,15 +11168,13 @@
                         </a:ext>
                       </a:extLst>
                     </a:blip>
-                    <a:srcRect/>
-                    <a:stretch>
-                      <a:fillRect/>
-                    </a:stretch>
+                    <a:srcRect l="37800" t="32774" r="28041" b="31152"/>
+                    <a:stretch/>
                   </pic:blipFill>
                   <pic:spPr bwMode="auto">
                     <a:xfrm>
                       <a:off x="0" y="0"/>
-                      <a:ext cx="5934075" cy="4448175"/>
+                      <a:ext cx="2027031" cy="1604639"/>
                     </a:xfrm>
                     <a:prstGeom prst="rect">
                       <a:avLst/>
@@ -10929,6 +11183,11 @@
                     <a:ln>
                       <a:noFill/>
                     </a:ln>
+                    <a:extLst>
+                      <a:ext uri="{53640926-AAD7-44D8-BBD7-CCE9431645EC}">
+                        <a14:shadowObscured xmlns:a14="http://schemas.microsoft.com/office/drawing/2010/main"/>
+                      </a:ext>
+                    </a:extLst>
                   </pic:spPr>
                 </pic:pic>
               </a:graphicData>
@@ -10941,36 +11200,39 @@
       <w:pPr>
         <w:pStyle w:val="ResimYazs"/>
         <w:jc w:val="center"/>
-      </w:pPr>
-      <w:r>
+        <w:rPr>
+          <w:rFonts w:asciiTheme="majorBidi" w:hAnsiTheme="majorBidi" w:cstheme="majorBidi"/>
+          <w:i w:val="0"/>
+          <w:iCs w:val="0"/>
+          <w:color w:val="auto"/>
+        </w:rPr>
+      </w:pPr>
+      <w:r>
+        <w:rPr>
+          <w:rFonts w:asciiTheme="majorBidi" w:hAnsiTheme="majorBidi" w:cstheme="majorBidi"/>
+          <w:i w:val="0"/>
+          <w:iCs w:val="0"/>
+          <w:color w:val="auto"/>
+        </w:rPr>
         <w:t xml:space="preserve">Figure </w:t>
       </w:r>
       <w:r>
-        <w:fldChar w:fldCharType="begin"/>
-      </w:r>
-      <w:r>
-        <w:instrText xml:space="preserve"> SEQ Figure \* ARABIC </w:instrText>
-      </w:r>
-      <w:r>
-        <w:fldChar w:fldCharType="separate"/>
-      </w:r>
-      <w:r>
-        <w:rPr>
-          <w:noProof/>
-        </w:rPr>
-        <w:t>21</w:t>
-      </w:r>
-      <w:r>
-        <w:rPr>
-          <w:noProof/>
-        </w:rPr>
-        <w:fldChar w:fldCharType="end"/>
-      </w:r>
-      <w:r>
-        <w:t>:Output voltage</w:t>
-      </w:r>
-      <w:r>
-        <w:t xml:space="preserve"> of the kettle test</w:t>
+        <w:rPr>
+          <w:rFonts w:asciiTheme="majorBidi" w:hAnsiTheme="majorBidi" w:cstheme="majorBidi"/>
+          <w:i w:val="0"/>
+          <w:iCs w:val="0"/>
+          <w:color w:val="auto"/>
+        </w:rPr>
+        <w:t xml:space="preserve">32. </w:t>
+      </w:r>
+      <w:r>
+        <w:rPr>
+          <w:rFonts w:asciiTheme="majorBidi" w:hAnsiTheme="majorBidi" w:cstheme="majorBidi"/>
+          <w:i w:val="0"/>
+          <w:iCs w:val="0"/>
+          <w:color w:val="auto"/>
+        </w:rPr>
+        <w:t>Output voltage of the kettle test</w:t>
       </w:r>
     </w:p>
     <w:p>
@@ -10984,9 +11246,9 @@
         </w:rPr>
         <w:lastRenderedPageBreak/>
         <w:drawing>
-          <wp:inline distT="0" distB="0" distL="0" distR="0" wp14:anchorId="1096CD22" wp14:editId="04484CB3">
-            <wp:extent cx="5934075" cy="4448175"/>
-            <wp:effectExtent l="0" t="0" r="9525" b="9525"/>
+          <wp:inline distT="0" distB="0" distL="0" distR="0" wp14:anchorId="1096CD22" wp14:editId="2E864A2C">
+            <wp:extent cx="2182158" cy="1777042"/>
+            <wp:effectExtent l="0" t="0" r="8890" b="0"/>
             <wp:docPr id="55" name="Picture 25"/>
             <wp:cNvGraphicFramePr>
               <a:graphicFrameLocks xmlns:a="http://schemas.openxmlformats.org/drawingml/2006/main" noChangeAspect="1"/>
@@ -11000,7 +11262,7 @@
                       <a:picLocks noChangeAspect="1" noChangeArrowheads="1"/>
                     </pic:cNvPicPr>
                   </pic:nvPicPr>
-                  <pic:blipFill>
+                  <pic:blipFill rotWithShape="1">
                     <a:blip r:embed="rId61">
                       <a:extLst>
                         <a:ext uri="{28A0092B-C50C-407E-A947-70E740481C1C}">
@@ -11008,15 +11270,13 @@
                         </a:ext>
                       </a:extLst>
                     </a:blip>
-                    <a:srcRect/>
-                    <a:stretch>
-                      <a:fillRect/>
-                    </a:stretch>
+                    <a:srcRect l="37799" t="23078" r="25425" b="36969"/>
+                    <a:stretch/>
                   </pic:blipFill>
                   <pic:spPr bwMode="auto">
                     <a:xfrm>
                       <a:off x="0" y="0"/>
-                      <a:ext cx="5934075" cy="4448175"/>
+                      <a:ext cx="2182319" cy="1777173"/>
                     </a:xfrm>
                     <a:prstGeom prst="rect">
                       <a:avLst/>
@@ -11025,6 +11285,11 @@
                     <a:ln>
                       <a:noFill/>
                     </a:ln>
+                    <a:extLst>
+                      <a:ext uri="{53640926-AAD7-44D8-BBD7-CCE9431645EC}">
+                        <a14:shadowObscured xmlns:a14="http://schemas.microsoft.com/office/drawing/2010/main"/>
+                      </a:ext>
+                    </a:extLst>
                   </pic:spPr>
                 </pic:pic>
               </a:graphicData>
@@ -11037,33 +11302,39 @@
       <w:pPr>
         <w:pStyle w:val="ResimYazs"/>
         <w:jc w:val="center"/>
-      </w:pPr>
-      <w:r>
+        <w:rPr>
+          <w:rFonts w:asciiTheme="majorBidi" w:hAnsiTheme="majorBidi" w:cstheme="majorBidi"/>
+          <w:i w:val="0"/>
+          <w:iCs w:val="0"/>
+          <w:color w:val="auto"/>
+        </w:rPr>
+      </w:pPr>
+      <w:r>
+        <w:rPr>
+          <w:rFonts w:asciiTheme="majorBidi" w:hAnsiTheme="majorBidi" w:cstheme="majorBidi"/>
+          <w:i w:val="0"/>
+          <w:iCs w:val="0"/>
+          <w:color w:val="auto"/>
+        </w:rPr>
         <w:t xml:space="preserve">Figure </w:t>
       </w:r>
       <w:r>
-        <w:fldChar w:fldCharType="begin"/>
-      </w:r>
-      <w:r>
-        <w:instrText xml:space="preserve"> SEQ Figure \* ARABIC </w:instrText>
-      </w:r>
-      <w:r>
-        <w:fldChar w:fldCharType="separate"/>
-      </w:r>
-      <w:r>
-        <w:rPr>
-          <w:noProof/>
-        </w:rPr>
-        <w:t>22</w:t>
-      </w:r>
-      <w:r>
-        <w:rPr>
-          <w:noProof/>
-        </w:rPr>
-        <w:fldChar w:fldCharType="end"/>
-      </w:r>
-      <w:r>
-        <w:t>:Input voltage and current of the kettle test in the same graph</w:t>
+        <w:rPr>
+          <w:rFonts w:asciiTheme="majorBidi" w:hAnsiTheme="majorBidi" w:cstheme="majorBidi"/>
+          <w:i w:val="0"/>
+          <w:iCs w:val="0"/>
+          <w:color w:val="auto"/>
+        </w:rPr>
+        <w:t xml:space="preserve">33. </w:t>
+      </w:r>
+      <w:r>
+        <w:rPr>
+          <w:rFonts w:asciiTheme="majorBidi" w:hAnsiTheme="majorBidi" w:cstheme="majorBidi"/>
+          <w:i w:val="0"/>
+          <w:iCs w:val="0"/>
+          <w:color w:val="auto"/>
+        </w:rPr>
+        <w:t>Input voltage and current of the kettle test in the same graph</w:t>
       </w:r>
     </w:p>
     <w:p>
@@ -11075,11 +11346,10 @@
         <w:rPr>
           <w:noProof/>
         </w:rPr>
-        <w:lastRenderedPageBreak/>
         <w:drawing>
-          <wp:inline distT="0" distB="0" distL="0" distR="0" wp14:anchorId="64B31D1B" wp14:editId="467089D9">
-            <wp:extent cx="5934075" cy="4448175"/>
-            <wp:effectExtent l="0" t="0" r="9525" b="9525"/>
+          <wp:inline distT="0" distB="0" distL="0" distR="0" wp14:anchorId="64B31D1B" wp14:editId="746F8062">
+            <wp:extent cx="2328665" cy="1751163"/>
+            <wp:effectExtent l="0" t="0" r="0" b="1905"/>
             <wp:docPr id="56" name="Picture 28"/>
             <wp:cNvGraphicFramePr>
               <a:graphicFrameLocks xmlns:a="http://schemas.openxmlformats.org/drawingml/2006/main" noChangeAspect="1"/>
@@ -11093,7 +11363,7 @@
                       <a:picLocks noChangeAspect="1" noChangeArrowheads="1"/>
                     </pic:cNvPicPr>
                   </pic:nvPicPr>
-                  <pic:blipFill>
+                  <pic:blipFill rotWithShape="1">
                     <a:blip r:embed="rId62">
                       <a:extLst>
                         <a:ext uri="{28A0092B-C50C-407E-A947-70E740481C1C}">
@@ -11101,15 +11371,13 @@
                         </a:ext>
                       </a:extLst>
                     </a:blip>
-                    <a:srcRect/>
-                    <a:stretch>
-                      <a:fillRect/>
-                    </a:stretch>
+                    <a:srcRect l="28787" t="18423" r="31966" b="42204"/>
+                    <a:stretch/>
                   </pic:blipFill>
                   <pic:spPr bwMode="auto">
                     <a:xfrm>
                       <a:off x="0" y="0"/>
-                      <a:ext cx="5934075" cy="4448175"/>
+                      <a:ext cx="2328934" cy="1751366"/>
                     </a:xfrm>
                     <a:prstGeom prst="rect">
                       <a:avLst/>
@@ -11118,6 +11386,11 @@
                     <a:ln>
                       <a:noFill/>
                     </a:ln>
+                    <a:extLst>
+                      <a:ext uri="{53640926-AAD7-44D8-BBD7-CCE9431645EC}">
+                        <a14:shadowObscured xmlns:a14="http://schemas.microsoft.com/office/drawing/2010/main"/>
+                      </a:ext>
+                    </a:extLst>
                   </pic:spPr>
                 </pic:pic>
               </a:graphicData>
@@ -11130,33 +11403,39 @@
       <w:pPr>
         <w:pStyle w:val="ResimYazs"/>
         <w:jc w:val="center"/>
-      </w:pPr>
-      <w:r>
+        <w:rPr>
+          <w:rFonts w:asciiTheme="majorBidi" w:hAnsiTheme="majorBidi" w:cstheme="majorBidi"/>
+          <w:i w:val="0"/>
+          <w:iCs w:val="0"/>
+          <w:color w:val="auto"/>
+        </w:rPr>
+      </w:pPr>
+      <w:r>
+        <w:rPr>
+          <w:rFonts w:asciiTheme="majorBidi" w:hAnsiTheme="majorBidi" w:cstheme="majorBidi"/>
+          <w:i w:val="0"/>
+          <w:iCs w:val="0"/>
+          <w:color w:val="auto"/>
+        </w:rPr>
         <w:t xml:space="preserve">Figure </w:t>
       </w:r>
       <w:r>
-        <w:fldChar w:fldCharType="begin"/>
-      </w:r>
-      <w:r>
-        <w:instrText xml:space="preserve"> SEQ Figure \* ARABIC </w:instrText>
-      </w:r>
-      <w:r>
-        <w:fldChar w:fldCharType="separate"/>
-      </w:r>
-      <w:r>
-        <w:rPr>
-          <w:noProof/>
-        </w:rPr>
-        <w:t>23</w:t>
-      </w:r>
-      <w:r>
-        <w:rPr>
-          <w:noProof/>
-        </w:rPr>
-        <w:fldChar w:fldCharType="end"/>
-      </w:r>
-      <w:r>
-        <w:t>:All the signals in the same graph</w:t>
+        <w:rPr>
+          <w:rFonts w:asciiTheme="majorBidi" w:hAnsiTheme="majorBidi" w:cstheme="majorBidi"/>
+          <w:i w:val="0"/>
+          <w:iCs w:val="0"/>
+          <w:color w:val="auto"/>
+        </w:rPr>
+        <w:t xml:space="preserve">34. </w:t>
+      </w:r>
+      <w:r>
+        <w:rPr>
+          <w:rFonts w:asciiTheme="majorBidi" w:hAnsiTheme="majorBidi" w:cstheme="majorBidi"/>
+          <w:i w:val="0"/>
+          <w:iCs w:val="0"/>
+          <w:color w:val="auto"/>
+        </w:rPr>
+        <w:t>All the signals in the same graph</w:t>
       </w:r>
     </w:p>
     <w:p>
@@ -11168,11 +11447,10 @@
         <w:rPr>
           <w:noProof/>
         </w:rPr>
-        <w:lastRenderedPageBreak/>
         <w:drawing>
-          <wp:inline distT="0" distB="0" distL="0" distR="0" wp14:anchorId="66651907" wp14:editId="4F7E2185">
-            <wp:extent cx="3306230" cy="4410075"/>
-            <wp:effectExtent l="0" t="0" r="8890" b="0"/>
+          <wp:inline distT="0" distB="0" distL="0" distR="0" wp14:anchorId="66651907" wp14:editId="1159FBE3">
+            <wp:extent cx="888329" cy="2337759"/>
+            <wp:effectExtent l="0" t="0" r="7620" b="5715"/>
             <wp:docPr id="57" name="Picture 29"/>
             <wp:cNvGraphicFramePr>
               <a:graphicFrameLocks xmlns:a="http://schemas.openxmlformats.org/drawingml/2006/main" noChangeAspect="1"/>
@@ -11186,7 +11464,7 @@
                       <a:picLocks noChangeAspect="1" noChangeArrowheads="1"/>
                     </pic:cNvPicPr>
                   </pic:nvPicPr>
-                  <pic:blipFill>
+                  <pic:blipFill rotWithShape="1">
                     <a:blip r:embed="rId63" cstate="print">
                       <a:extLst>
                         <a:ext uri="{28A0092B-C50C-407E-A947-70E740481C1C}">
@@ -11194,15 +11472,13 @@
                         </a:ext>
                       </a:extLst>
                     </a:blip>
-                    <a:srcRect/>
-                    <a:stretch>
-                      <a:fillRect/>
-                    </a:stretch>
+                    <a:srcRect l="37058" t="25041" r="36068" b="21938"/>
+                    <a:stretch/>
                   </pic:blipFill>
                   <pic:spPr bwMode="auto">
                     <a:xfrm>
                       <a:off x="0" y="0"/>
-                      <a:ext cx="3307736" cy="4412084"/>
+                      <a:ext cx="888927" cy="2339333"/>
                     </a:xfrm>
                     <a:prstGeom prst="rect">
                       <a:avLst/>
@@ -11211,6 +11487,11 @@
                     <a:ln>
                       <a:noFill/>
                     </a:ln>
+                    <a:extLst>
+                      <a:ext uri="{53640926-AAD7-44D8-BBD7-CCE9431645EC}">
+                        <a14:shadowObscured xmlns:a14="http://schemas.microsoft.com/office/drawing/2010/main"/>
+                      </a:ext>
+                    </a:extLst>
                   </pic:spPr>
                 </pic:pic>
               </a:graphicData>
@@ -11223,33 +11504,39 @@
       <w:pPr>
         <w:pStyle w:val="ResimYazs"/>
         <w:jc w:val="center"/>
-      </w:pPr>
-      <w:r>
+        <w:rPr>
+          <w:rFonts w:asciiTheme="majorBidi" w:hAnsiTheme="majorBidi" w:cstheme="majorBidi"/>
+          <w:i w:val="0"/>
+          <w:iCs w:val="0"/>
+          <w:color w:val="auto"/>
+        </w:rPr>
+      </w:pPr>
+      <w:r>
+        <w:rPr>
+          <w:rFonts w:asciiTheme="majorBidi" w:hAnsiTheme="majorBidi" w:cstheme="majorBidi"/>
+          <w:i w:val="0"/>
+          <w:iCs w:val="0"/>
+          <w:color w:val="auto"/>
+        </w:rPr>
         <w:t xml:space="preserve">Figure </w:t>
       </w:r>
       <w:r>
-        <w:fldChar w:fldCharType="begin"/>
-      </w:r>
-      <w:r>
-        <w:instrText xml:space="preserve"> SEQ Figure \* ARABIC </w:instrText>
-      </w:r>
-      <w:r>
-        <w:fldChar w:fldCharType="separate"/>
-      </w:r>
-      <w:r>
-        <w:rPr>
-          <w:noProof/>
-        </w:rPr>
-        <w:t>24</w:t>
-      </w:r>
-      <w:r>
-        <w:rPr>
-          <w:noProof/>
-        </w:rPr>
-        <w:fldChar w:fldCharType="end"/>
-      </w:r>
-      <w:r>
-        <w:t>:Current of the generator</w:t>
+        <w:rPr>
+          <w:rFonts w:asciiTheme="majorBidi" w:hAnsiTheme="majorBidi" w:cstheme="majorBidi"/>
+          <w:i w:val="0"/>
+          <w:iCs w:val="0"/>
+          <w:color w:val="auto"/>
+        </w:rPr>
+        <w:t xml:space="preserve">35. </w:t>
+      </w:r>
+      <w:r>
+        <w:rPr>
+          <w:rFonts w:asciiTheme="majorBidi" w:hAnsiTheme="majorBidi" w:cstheme="majorBidi"/>
+          <w:i w:val="0"/>
+          <w:iCs w:val="0"/>
+          <w:color w:val="auto"/>
+        </w:rPr>
+        <w:t>Current of the generator</w:t>
       </w:r>
     </w:p>
     <w:p>
@@ -11263,9 +11550,9 @@
         </w:rPr>
         <w:lastRenderedPageBreak/>
         <w:drawing>
-          <wp:inline distT="0" distB="0" distL="0" distR="0" wp14:anchorId="34D8CE73" wp14:editId="7C74D12A">
-            <wp:extent cx="4191000" cy="5590242"/>
-            <wp:effectExtent l="0" t="0" r="0" b="0"/>
+          <wp:inline distT="0" distB="0" distL="0" distR="0" wp14:anchorId="34D8CE73" wp14:editId="7F8E4FDE">
+            <wp:extent cx="3061524" cy="1535502"/>
+            <wp:effectExtent l="0" t="0" r="5715" b="7620"/>
             <wp:docPr id="58" name="Picture 30"/>
             <wp:cNvGraphicFramePr>
               <a:graphicFrameLocks xmlns:a="http://schemas.openxmlformats.org/drawingml/2006/main" noChangeAspect="1"/>
@@ -11279,7 +11566,7 @@
                       <a:picLocks noChangeAspect="1" noChangeArrowheads="1"/>
                     </pic:cNvPicPr>
                   </pic:nvPicPr>
-                  <pic:blipFill>
+                  <pic:blipFill rotWithShape="1">
                     <a:blip r:embed="rId64">
                       <a:extLst>
                         <a:ext uri="{28A0092B-C50C-407E-A947-70E740481C1C}">
@@ -11287,15 +11574,13 @@
                         </a:ext>
                       </a:extLst>
                     </a:blip>
-                    <a:srcRect/>
-                    <a:stretch>
-                      <a:fillRect/>
-                    </a:stretch>
+                    <a:srcRect l="27177" t="48303" r="-246" b="24222"/>
+                    <a:stretch/>
                   </pic:blipFill>
                   <pic:spPr bwMode="auto">
                     <a:xfrm>
                       <a:off x="0" y="0"/>
-                      <a:ext cx="4195576" cy="5596345"/>
+                      <a:ext cx="3065673" cy="1537583"/>
                     </a:xfrm>
                     <a:prstGeom prst="rect">
                       <a:avLst/>
@@ -11304,6 +11589,11 @@
                     <a:ln>
                       <a:noFill/>
                     </a:ln>
+                    <a:extLst>
+                      <a:ext uri="{53640926-AAD7-44D8-BBD7-CCE9431645EC}">
+                        <a14:shadowObscured xmlns:a14="http://schemas.microsoft.com/office/drawing/2010/main"/>
+                      </a:ext>
+                    </a:extLst>
                   </pic:spPr>
                 </pic:pic>
               </a:graphicData>
@@ -11316,33 +11606,39 @@
       <w:pPr>
         <w:pStyle w:val="ResimYazs"/>
         <w:jc w:val="center"/>
-      </w:pPr>
-      <w:r>
+        <w:rPr>
+          <w:rFonts w:asciiTheme="majorBidi" w:hAnsiTheme="majorBidi" w:cstheme="majorBidi"/>
+          <w:i w:val="0"/>
+          <w:iCs w:val="0"/>
+          <w:color w:val="auto"/>
+        </w:rPr>
+      </w:pPr>
+      <w:r>
+        <w:rPr>
+          <w:rFonts w:asciiTheme="majorBidi" w:hAnsiTheme="majorBidi" w:cstheme="majorBidi"/>
+          <w:i w:val="0"/>
+          <w:iCs w:val="0"/>
+          <w:color w:val="auto"/>
+        </w:rPr>
         <w:t xml:space="preserve">Figure </w:t>
       </w:r>
       <w:r>
-        <w:fldChar w:fldCharType="begin"/>
-      </w:r>
-      <w:r>
-        <w:instrText xml:space="preserve"> SEQ Figure \* ARABIC </w:instrText>
-      </w:r>
-      <w:r>
-        <w:fldChar w:fldCharType="separate"/>
-      </w:r>
-      <w:r>
-        <w:rPr>
-          <w:noProof/>
-        </w:rPr>
-        <w:t>25</w:t>
-      </w:r>
-      <w:r>
-        <w:rPr>
-          <w:noProof/>
-        </w:rPr>
-        <w:fldChar w:fldCharType="end"/>
-      </w:r>
-      <w:r>
-        <w:t>:Power meter results for the kettle test</w:t>
+        <w:rPr>
+          <w:rFonts w:asciiTheme="majorBidi" w:hAnsiTheme="majorBidi" w:cstheme="majorBidi"/>
+          <w:i w:val="0"/>
+          <w:iCs w:val="0"/>
+          <w:color w:val="auto"/>
+        </w:rPr>
+        <w:t xml:space="preserve">36. </w:t>
+      </w:r>
+      <w:r>
+        <w:rPr>
+          <w:rFonts w:asciiTheme="majorBidi" w:hAnsiTheme="majorBidi" w:cstheme="majorBidi"/>
+          <w:i w:val="0"/>
+          <w:iCs w:val="0"/>
+          <w:color w:val="auto"/>
+        </w:rPr>
+        <w:t>Power meter results for the kettle test</w:t>
       </w:r>
     </w:p>
     <w:p>
@@ -11354,11 +11650,10 @@
         <w:rPr>
           <w:noProof/>
         </w:rPr>
-        <w:lastRenderedPageBreak/>
         <w:drawing>
-          <wp:inline distT="0" distB="0" distL="0" distR="0" wp14:anchorId="28892BB9" wp14:editId="315F2E9A">
-            <wp:extent cx="5934075" cy="4448175"/>
-            <wp:effectExtent l="0" t="0" r="9525" b="9525"/>
+          <wp:inline distT="0" distB="0" distL="0" distR="0" wp14:anchorId="28892BB9" wp14:editId="10FAAA92">
+            <wp:extent cx="2181897" cy="1604513"/>
+            <wp:effectExtent l="0" t="0" r="0" b="0"/>
             <wp:docPr id="59" name="Picture 31"/>
             <wp:cNvGraphicFramePr>
               <a:graphicFrameLocks xmlns:a="http://schemas.openxmlformats.org/drawingml/2006/main" noChangeAspect="1"/>
@@ -11372,7 +11667,7 @@
                       <a:picLocks noChangeAspect="1" noChangeArrowheads="1"/>
                     </pic:cNvPicPr>
                   </pic:nvPicPr>
-                  <pic:blipFill>
+                  <pic:blipFill rotWithShape="1">
                     <a:blip r:embed="rId65">
                       <a:extLst>
                         <a:ext uri="{28A0092B-C50C-407E-A947-70E740481C1C}">
@@ -11380,15 +11675,13 @@
                         </a:ext>
                       </a:extLst>
                     </a:blip>
-                    <a:srcRect/>
-                    <a:stretch>
-                      <a:fillRect/>
-                    </a:stretch>
+                    <a:srcRect l="19774" t="33550" r="43450" b="30372"/>
+                    <a:stretch/>
                   </pic:blipFill>
                   <pic:spPr bwMode="auto">
                     <a:xfrm>
                       <a:off x="0" y="0"/>
-                      <a:ext cx="5934075" cy="4448175"/>
+                      <a:ext cx="2182277" cy="1604793"/>
                     </a:xfrm>
                     <a:prstGeom prst="rect">
                       <a:avLst/>
@@ -11397,6 +11690,11 @@
                     <a:ln>
                       <a:noFill/>
                     </a:ln>
+                    <a:extLst>
+                      <a:ext uri="{53640926-AAD7-44D8-BBD7-CCE9431645EC}">
+                        <a14:shadowObscured xmlns:a14="http://schemas.microsoft.com/office/drawing/2010/main"/>
+                      </a:ext>
+                    </a:extLst>
                   </pic:spPr>
                 </pic:pic>
               </a:graphicData>
@@ -11409,33 +11707,50 @@
       <w:pPr>
         <w:pStyle w:val="ResimYazs"/>
         <w:jc w:val="center"/>
-      </w:pPr>
-      <w:r>
+        <w:rPr>
+          <w:rFonts w:asciiTheme="majorBidi" w:hAnsiTheme="majorBidi" w:cstheme="majorBidi"/>
+          <w:i w:val="0"/>
+          <w:iCs w:val="0"/>
+          <w:color w:val="auto"/>
+        </w:rPr>
+      </w:pPr>
+      <w:r>
+        <w:rPr>
+          <w:rFonts w:asciiTheme="majorBidi" w:hAnsiTheme="majorBidi" w:cstheme="majorBidi"/>
+          <w:i w:val="0"/>
+          <w:iCs w:val="0"/>
+          <w:color w:val="auto"/>
+        </w:rPr>
         <w:t xml:space="preserve">Figure </w:t>
       </w:r>
       <w:r>
-        <w:fldChar w:fldCharType="begin"/>
-      </w:r>
-      <w:r>
-        <w:instrText xml:space="preserve"> SEQ Figure \* ARABIC </w:instrText>
-      </w:r>
-      <w:r>
-        <w:fldChar w:fldCharType="separate"/>
-      </w:r>
-      <w:r>
-        <w:rPr>
-          <w:noProof/>
-        </w:rPr>
-        <w:t>26</w:t>
-      </w:r>
-      <w:r>
-        <w:rPr>
-          <w:noProof/>
-        </w:rPr>
-        <w:fldChar w:fldCharType="end"/>
-      </w:r>
-      <w:r>
-        <w:t>:Temperture of the IGBT for the kettle test</w:t>
+        <w:rPr>
+          <w:rFonts w:asciiTheme="majorBidi" w:hAnsiTheme="majorBidi" w:cstheme="majorBidi"/>
+          <w:i w:val="0"/>
+          <w:iCs w:val="0"/>
+          <w:color w:val="auto"/>
+        </w:rPr>
+        <w:t xml:space="preserve">37. </w:t>
+      </w:r>
+      <w:proofErr w:type="spellStart"/>
+      <w:r>
+        <w:rPr>
+          <w:rFonts w:asciiTheme="majorBidi" w:hAnsiTheme="majorBidi" w:cstheme="majorBidi"/>
+          <w:i w:val="0"/>
+          <w:iCs w:val="0"/>
+          <w:color w:val="auto"/>
+        </w:rPr>
+        <w:t>Temperture</w:t>
+      </w:r>
+      <w:proofErr w:type="spellEnd"/>
+      <w:r>
+        <w:rPr>
+          <w:rFonts w:asciiTheme="majorBidi" w:hAnsiTheme="majorBidi" w:cstheme="majorBidi"/>
+          <w:i w:val="0"/>
+          <w:iCs w:val="0"/>
+          <w:color w:val="auto"/>
+        </w:rPr>
+        <w:t xml:space="preserve"> of the IGBT for the kettle test</w:t>
       </w:r>
     </w:p>
     <w:p/>
@@ -11447,23 +11762,6 @@
         </w:rPr>
       </w:pPr>
     </w:p>
-    <w:p>
-      <w:pPr>
-        <w:spacing w:line="360" w:lineRule="auto"/>
-        <w:rPr>
-          <w:rFonts w:eastAsiaTheme="minorEastAsia"/>
-        </w:rPr>
-      </w:pPr>
-    </w:p>
-    <w:p>
-      <w:pPr>
-        <w:spacing w:line="360" w:lineRule="auto"/>
-        <w:rPr>
-          <w:rFonts w:eastAsiaTheme="minorEastAsia"/>
-        </w:rPr>
-      </w:pPr>
-    </w:p>
-    <w:p/>
     <w:p/>
     <w:p>
       <w:pPr>
@@ -11493,7 +11791,7 @@
       </w:pPr>
       <w:r>
         <w:tab/>
-        <w:t>In this report, our implementations, calculations and simulation results are given up to this point. Our main focus afterwards, is the gate driving circuitry as mentioned. Once we manage to generate the expected PWM waveform via that circuitry, we can say that the project is done.</w:t>
+        <w:t xml:space="preserve">In this report, </w:t>
       </w:r>
     </w:p>
     <w:p>
@@ -11515,7 +11813,6 @@
           <w:sz w:val="28"/>
           <w:szCs w:val="24"/>
         </w:rPr>
-        <w:lastRenderedPageBreak/>
         <w:t>IX</w:t>
       </w:r>
       <w:r>
@@ -11704,36 +12001,6 @@
       <w:r>
         <w:t xml:space="preserve"> </w:t>
       </w:r>
-    </w:p>
-    <w:p>
-      <w:pPr>
-        <w:pStyle w:val="NormalWeb"/>
-        <w:ind w:left="567" w:hanging="567"/>
-      </w:pPr>
-    </w:p>
-    <w:p>
-      <w:pPr>
-        <w:pStyle w:val="NormalWeb"/>
-        <w:ind w:left="567" w:hanging="567"/>
-      </w:pPr>
-    </w:p>
-    <w:p/>
-    <w:p>
-      <w:pPr>
-        <w:spacing w:line="360" w:lineRule="auto"/>
-        <w:rPr>
-          <w:b/>
-          <w:bCs/>
-          <w:color w:val="4472C4" w:themeColor="accent1"/>
-          <w:sz w:val="28"/>
-          <w:szCs w:val="24"/>
-        </w:rPr>
-      </w:pPr>
-    </w:p>
-    <w:p>
-      <w:pPr>
-        <w:spacing w:line="360" w:lineRule="auto"/>
-      </w:pPr>
     </w:p>
     <w:sectPr>
       <w:pgSz w:w="12240" w:h="15840"/>
@@ -13401,7 +13668,6 @@
     <w:name w:val="Normal (Web)"/>
     <w:basedOn w:val="Normal"/>
     <w:uiPriority w:val="99"/>
-    <w:semiHidden/>
     <w:unhideWhenUsed/>
     <w:rsid w:val="00DB2A01"/>
     <w:pPr>

</xml_diff>